<commit_message>
Más tratamiento de datos
Incluido el one-hot
</commit_message>
<xml_diff>
--- a/Apuntes Datathon.docx
+++ b/Apuntes Datathon.docx
@@ -294,53 +294,86 @@
           <w:bCs/>
         </w:rPr>
       </w:pPr>
-      <w:r>
+      <w:bookmarkStart w:id="0" w:name="_GoBack"/>
+      <w:r>
+        <w:rPr>
+          <w:strike/>
+        </w:rPr>
         <w:t xml:space="preserve">Variables categóricas a </w:t>
       </w:r>
       <w:proofErr w:type="spellStart"/>
       <w:r>
+        <w:rPr>
+          <w:strike/>
+        </w:rPr>
         <w:t>one</w:t>
       </w:r>
       <w:proofErr w:type="spellEnd"/>
       <w:r>
+        <w:rPr>
+          <w:strike/>
+        </w:rPr>
         <w:t xml:space="preserve"> </w:t>
       </w:r>
       <w:proofErr w:type="spellStart"/>
       <w:r>
+        <w:rPr>
+          <w:strike/>
+        </w:rPr>
         <w:t>hot</w:t>
       </w:r>
       <w:proofErr w:type="spellEnd"/>
       <w:r>
+        <w:rPr>
+          <w:strike/>
+        </w:rPr>
         <w:t xml:space="preserve"> </w:t>
       </w:r>
       <w:proofErr w:type="spellStart"/>
       <w:r>
+        <w:rPr>
+          <w:strike/>
+        </w:rPr>
         <w:t>vectors</w:t>
       </w:r>
       <w:proofErr w:type="spellEnd"/>
       <w:r>
-        <w:t>, cuyo tamaño sea igual al número de posibilidades con</w:t>
-      </w:r>
-      <w:bookmarkStart w:id="0" w:name="_GoBack"/>
+        <w:rPr>
+          <w:strike/>
+        </w:rPr>
+        <w:t xml:space="preserve">, cuyo tamaño sea igual al número de posibilidades consideradas en la variable. </w:t>
+      </w:r>
+      <w:proofErr w:type="spellStart"/>
+      <w:r>
+        <w:rPr>
+          <w:strike/>
+        </w:rPr>
+        <w:t>Ej</w:t>
+      </w:r>
+      <w:proofErr w:type="spellEnd"/>
+      <w:r>
+        <w:rPr>
+          <w:strike/>
+        </w:rPr>
+        <w:t xml:space="preserve">: meses del año, vector de 12 </w:t>
+      </w:r>
+      <w:proofErr w:type="spellStart"/>
+      <w:r>
+        <w:rPr>
+          <w:strike/>
+        </w:rPr>
+        <w:t>vars</w:t>
+      </w:r>
+      <w:proofErr w:type="spellEnd"/>
+      <w:r>
+        <w:rPr>
+          <w:strike/>
+        </w:rPr>
+        <w:t xml:space="preserve"> que pueden ser o uno o cero</w:t>
+      </w:r>
       <w:bookmarkEnd w:id="0"/>
       <w:r>
-        <w:t xml:space="preserve">sideradas en la variable. </w:t>
-      </w:r>
-      <w:proofErr w:type="spellStart"/>
-      <w:r>
-        <w:t>Ej</w:t>
-      </w:r>
-      <w:proofErr w:type="spellEnd"/>
-      <w:r>
-        <w:t xml:space="preserve">: meses del año, vector de 12 </w:t>
-      </w:r>
-      <w:proofErr w:type="spellStart"/>
-      <w:r>
-        <w:t>vars</w:t>
-      </w:r>
-      <w:proofErr w:type="spellEnd"/>
-      <w:r>
-        <w:t xml:space="preserve"> que pueden ser o uno o cero. </w:t>
+        <w:t xml:space="preserve">. </w:t>
       </w:r>
       <w:hyperlink r:id="rId5" w:history="1">
         <w:r>

</xml_diff>